<commit_message>
minor change to diphthongs
</commit_message>
<xml_diff>
--- a/Language-Stuff/Drakanian Guide.docx
+++ b/Language-Stuff/Drakanian Guide.docx
@@ -13,82 +13,246 @@
         <w:rPr>
           <w:u w:val="single"/>
         </w:rPr>
-        <w:t xml:space="preserve">An Idiot’s Guide to </w:t>
-      </w:r>
-      <w:proofErr w:type="spellStart"/>
+        <w:t>An Idiot’s Guide to Drakanian</w:t>
+      </w:r>
+    </w:p>
+    <w:p>
       <w:r>
         <w:rPr>
           <w:u w:val="single"/>
         </w:rPr>
-        <w:t>Drakanian</w:t>
-      </w:r>
-      <w:proofErr w:type="spellEnd"/>
-    </w:p>
-    <w:p>
+        <w:t>Introduction</w:t>
+      </w:r>
       <w:r>
         <w:rPr>
           <w:u w:val="single"/>
         </w:rPr>
-        <w:t>Introduction</w:t>
+        <w:t xml:space="preserve"> - Ínerihaj</w:t>
       </w:r>
       <w:r>
         <w:rPr>
           <w:u w:val="single"/>
         </w:rPr>
-        <w:t xml:space="preserve"> - </w:t>
-      </w:r>
-      <w:proofErr w:type="spellStart"/>
-      <w:r>
+        <w:t>:</w:t>
+      </w:r>
+    </w:p>
+    <w:p>
+      <w:r>
+        <w:t>It has been bought to my attention that some members of this writing team are having a hard time reading Drakanian. Therefore I am writing this guide to try and help sort that out.</w:t>
+      </w:r>
+    </w:p>
+    <w:p>
+      <w:r>
+        <w:t>In theory, Drakanian is being developed as a simple and easy-to-learn language. In practice, this is a bit hard to achieve as not only have I neglected to provide this guide earlier (My bad, sorry), there are also some characters that aren’t in the English alphabet.</w:t>
+      </w:r>
+      <w:r>
+        <w:t xml:space="preserve"> The following guide will begin with the alphabet, covering how to pronounce each letter as well as the Drakanian diphthongs, or ‘vowel pairs’ in layman’s terms. I will then talk about grammar, which is a lot simpler than English grammar.</w:t>
+      </w:r>
+    </w:p>
+    <w:p>
+      <w:pPr>
         <w:rPr>
           <w:u w:val="single"/>
         </w:rPr>
-        <w:t>Ínerihaj</w:t>
-      </w:r>
-      <w:proofErr w:type="spellEnd"/>
+      </w:pPr>
       <w:r>
         <w:rPr>
           <w:u w:val="single"/>
         </w:rPr>
-        <w:t>:</w:t>
-      </w:r>
-    </w:p>
-    <w:p>
-      <w:r>
-        <w:t xml:space="preserve">It has been bought to my attention that some members of this writing team are having a hard time reading </w:t>
-      </w:r>
-      <w:proofErr w:type="spellStart"/>
-      <w:r>
-        <w:t>Drakanian</w:t>
-      </w:r>
-      <w:proofErr w:type="spellEnd"/>
-      <w:r>
-        <w:t>. Therefore I am writing this guide to try and help sort that out.</w:t>
-      </w:r>
-    </w:p>
-    <w:p>
-      <w:r>
-        <w:t xml:space="preserve">In theory, </w:t>
-      </w:r>
-      <w:proofErr w:type="spellStart"/>
-      <w:r>
-        <w:t>Drakanian</w:t>
-      </w:r>
-      <w:proofErr w:type="spellEnd"/>
-      <w:r>
-        <w:t xml:space="preserve"> is being developed as a simple and easy-to-learn language. In practice, this is a bit hard to achieve as not only have I neglected to provide this guide earlier (My bad, sorry), there are also some characters that aren’t in the English alphabet.</w:t>
-      </w:r>
-      <w:r>
-        <w:t xml:space="preserve"> The following guide will begin with the alphabet, covering how to pronounce each letter as well as the </w:t>
-      </w:r>
-      <w:proofErr w:type="spellStart"/>
-      <w:r>
-        <w:t>Drakanian</w:t>
-      </w:r>
-      <w:proofErr w:type="spellEnd"/>
-      <w:r>
-        <w:t xml:space="preserve"> diphthongs, or ‘vowel pairs’ in layman’s terms. I will then talk about grammar, which is a lot simpler than English grammar.</w:t>
-      </w:r>
-    </w:p>
+        <w:t>Alphabet – Skrít:</w:t>
+      </w:r>
+    </w:p>
+    <w:p>
+      <w:r>
+        <w:t>Ka: Pronounced ‘k’, as in English</w:t>
+      </w:r>
+    </w:p>
+    <w:p>
+      <w:r>
+        <w:t>Ga: Pronounced ‘g’, never pronounced ‘j’</w:t>
+      </w:r>
+    </w:p>
+    <w:p>
+      <w:r>
+        <w:t>Da: Pronounced ‘d’, as in English</w:t>
+      </w:r>
+    </w:p>
+    <w:p>
+      <w:r>
+        <w:t>Ta: Pronounced ‘t’, as in English</w:t>
+      </w:r>
+    </w:p>
+    <w:p>
+      <w:r>
+        <w:t>Sa: Pronounced ‘s’, never pronounced ‘z’ (Yes this happens in quite a few languages)</w:t>
+      </w:r>
+    </w:p>
+    <w:p>
+      <w:r>
+        <w:t>Za: Pronounced ‘z’, never pronounced ‘s’ (This also happens)</w:t>
+      </w:r>
+    </w:p>
+    <w:p>
+      <w:r>
+        <w:t>Ma: Pronounced ‘m’, as in English</w:t>
+      </w:r>
+    </w:p>
+    <w:p>
+      <w:r>
+        <w:t>Na: Pronounced ‘n’, as in English</w:t>
+      </w:r>
+    </w:p>
+    <w:p>
+      <w:r>
+        <w:t>La: Pronounced ‘l’, as in English</w:t>
+      </w:r>
+    </w:p>
+    <w:p>
+      <w:r>
+        <w:t>Fa: Pronounced ‘f’, as in English</w:t>
+      </w:r>
+    </w:p>
+    <w:p>
+      <w:r>
+        <w:t>Ra: Pronounced ‘r’, as in English. Rolled after ‘l’</w:t>
+      </w:r>
+    </w:p>
+    <w:p>
+      <w:r>
+        <w:t>Ha: Pronounced ‘h’, unless at the end of a word where it is pronounced ‘ch’, as in loch. ‘h’ or ‘ch’ when not at the end of a word is purely personal choice</w:t>
+      </w:r>
+      <w:r>
+        <w:rPr>
+          <w:rStyle w:val="FootnoteReference"/>
+        </w:rPr>
+        <w:footnoteReference w:id="1"/>
+      </w:r>
+      <w:r>
+        <w:t>.</w:t>
+      </w:r>
+    </w:p>
+    <w:p>
+      <w:r>
+        <w:t>Va:</w:t>
+      </w:r>
+      <w:r>
+        <w:t xml:space="preserve"> For simplicity, p</w:t>
+      </w:r>
+      <w:r>
+        <w:t>ronounced ‘v’</w:t>
+      </w:r>
+      <w:r>
+        <w:t>. Actual pronunciation is somewhere between ‘v’ and ‘w’, leaning towards the former</w:t>
+      </w:r>
+    </w:p>
+    <w:p/>
+    <w:p>
+      <w:r>
+        <w:t>Ah: Pronounced ‘a’, as in English</w:t>
+      </w:r>
+    </w:p>
+    <w:p>
+      <w:r>
+        <w:t>Eh: Pronounced ‘</w:t>
+      </w:r>
+      <w:r>
+        <w:t>a</w:t>
+      </w:r>
+      <w:r>
+        <w:t xml:space="preserve">i’, as in </w:t>
+      </w:r>
+      <w:r>
+        <w:t>‘pain’ (Noah should know what I mean)</w:t>
+      </w:r>
+    </w:p>
+    <w:p>
+      <w:r>
+        <w:lastRenderedPageBreak/>
+        <w:t>Ih: Pronou</w:t>
+      </w:r>
+      <w:r>
+        <w:t>nced ‘I’, as in ‘pin’. Never ‘aye</w:t>
+      </w:r>
+      <w:r>
+        <w:t>’ or ‘ee’</w:t>
+      </w:r>
+    </w:p>
+    <w:p>
+      <w:r>
+        <w:t>Íh: Pronounced ‘ee’ or ‘y’</w:t>
+      </w:r>
+    </w:p>
+    <w:p>
+      <w:r>
+        <w:t>Oh: Pronounced ‘o’, as in ‘bone’</w:t>
+      </w:r>
+    </w:p>
+    <w:p>
+      <w:r>
+        <w:t>Uh: Pronounced ‘oo’, as in ‘food’</w:t>
+      </w:r>
+    </w:p>
+    <w:p>
+      <w:r>
+        <w:t>Øh: Pronounced ‘ur’, as in ‘Purple’</w:t>
+      </w:r>
+    </w:p>
+    <w:p>
+      <w:r>
+        <w:t>Åh: Pronounced ‘or’, as in ‘form’</w:t>
+      </w:r>
+    </w:p>
+    <w:p>
+      <w:r>
+        <w:t>Z’gat (‘): Pronounced ‘uh’, as in ‘uh-oh’</w:t>
+      </w:r>
+    </w:p>
+    <w:p/>
+    <w:p>
+      <w:r>
+        <w:t>Aí: Pronounced ‘aye’</w:t>
+      </w:r>
+    </w:p>
+    <w:p>
+      <w:r>
+        <w:t>Eí: Pronounced ‘</w:t>
+      </w:r>
+      <w:r>
+        <w:t>ai’, as in ‘pain’</w:t>
+      </w:r>
+    </w:p>
+    <w:p>
+      <w:r>
+        <w:t>Ei: Pronounced ‘air’</w:t>
+      </w:r>
+    </w:p>
+    <w:p>
+      <w:r>
+        <w:t>(V)’: A v</w:t>
+      </w:r>
+      <w:r>
+        <w:t>owel followed by ‘ is shortened</w:t>
+      </w:r>
+      <w:r>
+        <w:t xml:space="preserve"> (Try stopping half way through a vowel sound)</w:t>
+      </w:r>
+      <w:r>
+        <w:t>. This rule does not apply to i or í.</w:t>
+      </w:r>
+      <w:bookmarkStart w:id="0" w:name="_GoBack"/>
+      <w:bookmarkEnd w:id="0"/>
+    </w:p>
+    <w:p>
+      <w:r>
+        <w:t>Ae: Pronounced ‘ai’, except for when it is used to denote a plural, then it is pronounced ‘aye’. The actual sound is very hard to pronounce. It’s somewhere between ‘aye’ and ‘ai’, but don’t worry if you can’t get it.</w:t>
+      </w:r>
+    </w:p>
+    <w:p>
+      <w:r>
+        <w:t>Final note on Pronunciation: Drakanian words are pronounced as you see them. Read new words slowly to try and get the sound right. And remember ‘Say What You See’.</w:t>
+      </w:r>
+    </w:p>
+    <w:p/>
     <w:p>
       <w:pPr>
         <w:rPr>
@@ -99,425 +263,12 @@
         <w:rPr>
           <w:u w:val="single"/>
         </w:rPr>
-        <w:t xml:space="preserve">Alphabet – </w:t>
-      </w:r>
-      <w:proofErr w:type="spellStart"/>
-      <w:r>
-        <w:rPr>
-          <w:u w:val="single"/>
-        </w:rPr>
-        <w:t>Skrít</w:t>
-      </w:r>
-      <w:proofErr w:type="spellEnd"/>
-      <w:r>
-        <w:rPr>
-          <w:u w:val="single"/>
-        </w:rPr>
-        <w:t>:</w:t>
-      </w:r>
-    </w:p>
-    <w:p>
-      <w:proofErr w:type="spellStart"/>
-      <w:r>
-        <w:t>Ka</w:t>
-      </w:r>
-      <w:proofErr w:type="spellEnd"/>
-      <w:r>
-        <w:t>: Pronounced ‘k’, as in English</w:t>
-      </w:r>
-    </w:p>
-    <w:p>
-      <w:r>
-        <w:t>Ga: Pronounced ‘g’, never pronounced ‘j’</w:t>
-      </w:r>
-    </w:p>
-    <w:p>
-      <w:r>
-        <w:t xml:space="preserve">Da: </w:t>
-      </w:r>
-      <w:proofErr w:type="gramStart"/>
-      <w:r>
-        <w:t>Pronounced ‘d’</w:t>
-      </w:r>
-      <w:proofErr w:type="gramEnd"/>
-      <w:r>
-        <w:t>, as in English</w:t>
-      </w:r>
-    </w:p>
-    <w:p>
-      <w:r>
-        <w:t xml:space="preserve">Ta: </w:t>
-      </w:r>
-      <w:proofErr w:type="gramStart"/>
-      <w:r>
-        <w:t>Pronounced ‘t’</w:t>
-      </w:r>
-      <w:proofErr w:type="gramEnd"/>
-      <w:r>
-        <w:t>, as in English</w:t>
-      </w:r>
-    </w:p>
-    <w:p>
-      <w:r>
-        <w:t xml:space="preserve">Sa: </w:t>
-      </w:r>
-      <w:proofErr w:type="gramStart"/>
-      <w:r>
-        <w:t>Pronounced ‘s’</w:t>
-      </w:r>
-      <w:proofErr w:type="gramEnd"/>
-      <w:r>
-        <w:t>, never pronounced ‘z’ (Yes this happens in quite a few languages)</w:t>
-      </w:r>
-    </w:p>
-    <w:p>
-      <w:proofErr w:type="spellStart"/>
-      <w:r>
-        <w:t>Za</w:t>
-      </w:r>
-      <w:proofErr w:type="spellEnd"/>
-      <w:r>
-        <w:t xml:space="preserve">: Pronounced ‘z’, never </w:t>
-      </w:r>
-      <w:proofErr w:type="gramStart"/>
-      <w:r>
-        <w:t>pronounced ‘s’</w:t>
-      </w:r>
-      <w:proofErr w:type="gramEnd"/>
-      <w:r>
-        <w:t xml:space="preserve"> (This also happens)</w:t>
-      </w:r>
-    </w:p>
-    <w:p>
-      <w:r>
-        <w:t>Ma: Pronounced ‘m’, as in English</w:t>
-      </w:r>
-    </w:p>
-    <w:p>
-      <w:r>
-        <w:t>Na: Pronounced ‘n’, as in English</w:t>
-      </w:r>
-    </w:p>
-    <w:p>
-      <w:r>
-        <w:t>La: Pronounced ‘l’, as in English</w:t>
-      </w:r>
-    </w:p>
-    <w:p>
-      <w:r>
-        <w:t>Fa: Pronounced ‘f’, as in English</w:t>
-      </w:r>
-    </w:p>
-    <w:p>
-      <w:r>
-        <w:t>Ra: Pronounced ‘r’, as in English. Rolled after ‘l’</w:t>
-      </w:r>
-    </w:p>
-    <w:p>
-      <w:r>
-        <w:t>Ha: Pronounced ‘h’, unless at the end of a word where it is pronounced ‘</w:t>
-      </w:r>
-      <w:proofErr w:type="spellStart"/>
-      <w:r>
-        <w:t>ch</w:t>
-      </w:r>
-      <w:proofErr w:type="spellEnd"/>
-      <w:r>
-        <w:t>’, as in loch. ‘</w:t>
-      </w:r>
-      <w:proofErr w:type="gramStart"/>
-      <w:r>
-        <w:t>h</w:t>
-      </w:r>
-      <w:proofErr w:type="gramEnd"/>
-      <w:r>
-        <w:t>’ or ‘</w:t>
-      </w:r>
-      <w:proofErr w:type="spellStart"/>
-      <w:r>
-        <w:t>ch</w:t>
-      </w:r>
-      <w:proofErr w:type="spellEnd"/>
-      <w:r>
-        <w:t>’ when not at the end of a word is purely personal choice</w:t>
-      </w:r>
-      <w:r>
-        <w:rPr>
-          <w:rStyle w:val="FootnoteReference"/>
-        </w:rPr>
-        <w:footnoteReference w:id="1"/>
-      </w:r>
-      <w:r>
-        <w:t>.</w:t>
-      </w:r>
-    </w:p>
-    <w:p>
-      <w:proofErr w:type="spellStart"/>
-      <w:proofErr w:type="gramStart"/>
-      <w:r>
-        <w:t>Va</w:t>
-      </w:r>
-      <w:proofErr w:type="spellEnd"/>
-      <w:proofErr w:type="gramEnd"/>
-      <w:r>
-        <w:t>:</w:t>
-      </w:r>
-      <w:r>
-        <w:t xml:space="preserve"> For simplicity, p</w:t>
-      </w:r>
-      <w:r>
-        <w:t>ronounced ‘v’</w:t>
-      </w:r>
-      <w:r>
-        <w:t>. Actual pronunciation is somewhere between ‘v’ and ‘w’, leaning towards the former</w:t>
-      </w:r>
-    </w:p>
-    <w:p/>
-    <w:p>
-      <w:r>
-        <w:t>Ah: Pronounced ‘a’, as in English</w:t>
-      </w:r>
-    </w:p>
-    <w:p>
-      <w:r>
-        <w:t>Eh: Pronounced ‘</w:t>
-      </w:r>
-      <w:proofErr w:type="spellStart"/>
-      <w:r>
-        <w:t>a</w:t>
-      </w:r>
-      <w:r>
-        <w:t>i</w:t>
-      </w:r>
-      <w:proofErr w:type="spellEnd"/>
-      <w:r>
-        <w:t xml:space="preserve">’, as in </w:t>
-      </w:r>
-      <w:r>
-        <w:t>‘pain’ (Noah should know what I mean)</w:t>
-      </w:r>
-    </w:p>
-    <w:p>
-      <w:proofErr w:type="spellStart"/>
-      <w:r>
-        <w:lastRenderedPageBreak/>
-        <w:t>Ih</w:t>
-      </w:r>
-      <w:proofErr w:type="spellEnd"/>
-      <w:r>
-        <w:t>: Pronou</w:t>
-      </w:r>
-      <w:r>
-        <w:t>nced ‘I’, as in ‘pin’. Never ‘aye</w:t>
-      </w:r>
-      <w:r>
-        <w:t>’ or ‘</w:t>
-      </w:r>
-      <w:proofErr w:type="spellStart"/>
-      <w:r>
-        <w:t>ee</w:t>
-      </w:r>
-      <w:proofErr w:type="spellEnd"/>
-      <w:r>
-        <w:t>’</w:t>
-      </w:r>
-    </w:p>
-    <w:p>
-      <w:proofErr w:type="spellStart"/>
-      <w:r>
-        <w:t>Íh</w:t>
-      </w:r>
-      <w:proofErr w:type="spellEnd"/>
-      <w:r>
-        <w:t>: Pronounced ‘</w:t>
-      </w:r>
-      <w:proofErr w:type="spellStart"/>
-      <w:r>
-        <w:t>ee</w:t>
-      </w:r>
-      <w:proofErr w:type="spellEnd"/>
-      <w:r>
-        <w:t>’ or ‘y’</w:t>
-      </w:r>
-    </w:p>
-    <w:p>
-      <w:r>
-        <w:t>Oh: Pronounced ‘o’, as in ‘bone’</w:t>
-      </w:r>
-    </w:p>
-    <w:p>
-      <w:r>
-        <w:t>Uh: Pronounced ‘</w:t>
-      </w:r>
-      <w:proofErr w:type="spellStart"/>
-      <w:r>
-        <w:t>oo</w:t>
-      </w:r>
-      <w:proofErr w:type="spellEnd"/>
-      <w:r>
-        <w:t>’, as in ‘food’</w:t>
-      </w:r>
-    </w:p>
-    <w:p>
-      <w:proofErr w:type="spellStart"/>
-      <w:r>
-        <w:t>Øh</w:t>
-      </w:r>
-      <w:proofErr w:type="spellEnd"/>
-      <w:r>
-        <w:t>: Pronounced ‘</w:t>
-      </w:r>
-      <w:proofErr w:type="spellStart"/>
-      <w:r>
-        <w:t>ur</w:t>
-      </w:r>
-      <w:proofErr w:type="spellEnd"/>
-      <w:r>
-        <w:t>’, as in ‘Purple’</w:t>
-      </w:r>
-    </w:p>
-    <w:p>
-      <w:proofErr w:type="spellStart"/>
-      <w:r>
-        <w:t>Åh</w:t>
-      </w:r>
-      <w:proofErr w:type="spellEnd"/>
-      <w:r>
-        <w:t>: Pronounced ‘or’, as in ‘form’</w:t>
-      </w:r>
-    </w:p>
-    <w:p>
-      <w:proofErr w:type="spellStart"/>
-      <w:r>
-        <w:t>Z’gat</w:t>
-      </w:r>
-      <w:proofErr w:type="spellEnd"/>
-      <w:r>
-        <w:t xml:space="preserve"> (‘): Pronounced ‘uh’, as in ‘uh-oh’</w:t>
-      </w:r>
-    </w:p>
-    <w:p/>
-    <w:p>
-      <w:proofErr w:type="spellStart"/>
-      <w:r>
-        <w:t>Aí</w:t>
-      </w:r>
-      <w:proofErr w:type="spellEnd"/>
-      <w:r>
-        <w:t>: Pronounced ‘aye’</w:t>
-      </w:r>
-    </w:p>
-    <w:p>
-      <w:proofErr w:type="spellStart"/>
-      <w:r>
-        <w:t>Eí</w:t>
-      </w:r>
-      <w:proofErr w:type="spellEnd"/>
-      <w:r>
-        <w:t>: Pronounced ‘</w:t>
-      </w:r>
-      <w:proofErr w:type="spellStart"/>
-      <w:r>
-        <w:t>ai</w:t>
-      </w:r>
-      <w:proofErr w:type="spellEnd"/>
-      <w:r>
-        <w:t>’, as in ‘pain’</w:t>
-      </w:r>
-    </w:p>
-    <w:p>
-      <w:proofErr w:type="spellStart"/>
-      <w:r>
-        <w:t>Ei</w:t>
-      </w:r>
-      <w:proofErr w:type="spellEnd"/>
-      <w:r>
-        <w:t>: Pronounced ‘air’</w:t>
-      </w:r>
-    </w:p>
-    <w:p>
-      <w:r>
-        <w:t xml:space="preserve">(V)’: A vowel followed by </w:t>
-      </w:r>
-      <w:proofErr w:type="gramStart"/>
-      <w:r>
-        <w:t>‘ is</w:t>
-      </w:r>
-      <w:proofErr w:type="gramEnd"/>
-      <w:r>
-        <w:t xml:space="preserve"> shortened. (Try stopping half way through a vowel sound)</w:t>
-      </w:r>
-    </w:p>
-    <w:p>
-      <w:r>
-        <w:t>Ae: Pronounced ‘</w:t>
-      </w:r>
-      <w:proofErr w:type="spellStart"/>
-      <w:r>
-        <w:t>ai</w:t>
-      </w:r>
-      <w:proofErr w:type="spellEnd"/>
-      <w:r>
-        <w:t>’, except for when it is used to denote a plural, then it is pronounced ‘aye’. The actual sound is very hard to pronounce. It’s somewhere between ‘aye’ and ‘</w:t>
-      </w:r>
-      <w:proofErr w:type="spellStart"/>
-      <w:r>
-        <w:t>ai</w:t>
-      </w:r>
-      <w:proofErr w:type="spellEnd"/>
-      <w:r>
-        <w:t>’, but don’t worry if you can’t get it.</w:t>
-      </w:r>
-    </w:p>
-    <w:p>
-      <w:r>
-        <w:t xml:space="preserve">Final note on Pronunciation: </w:t>
-      </w:r>
-      <w:proofErr w:type="spellStart"/>
-      <w:r>
-        <w:t>Drakanian</w:t>
-      </w:r>
-      <w:proofErr w:type="spellEnd"/>
-      <w:r>
-        <w:t xml:space="preserve"> words are pronounced as you see them. Read new words slowly to try and get the sound right. And remember ‘Say What You See’.</w:t>
-      </w:r>
-    </w:p>
-    <w:p/>
-    <w:p>
-      <w:pPr>
-        <w:rPr>
-          <w:u w:val="single"/>
-        </w:rPr>
-      </w:pPr>
-      <w:r>
-        <w:rPr>
-          <w:u w:val="single"/>
-        </w:rPr>
-        <w:t xml:space="preserve">Grammar – </w:t>
-      </w:r>
-      <w:proofErr w:type="spellStart"/>
-      <w:r>
-        <w:rPr>
-          <w:u w:val="single"/>
-        </w:rPr>
-        <w:t>Langveta</w:t>
-      </w:r>
-      <w:proofErr w:type="spellEnd"/>
-      <w:r>
-        <w:rPr>
-          <w:u w:val="single"/>
-        </w:rPr>
-        <w:t>:</w:t>
-      </w:r>
-    </w:p>
-    <w:p>
-      <w:proofErr w:type="spellStart"/>
-      <w:r>
-        <w:t>Drakanian</w:t>
-      </w:r>
-      <w:proofErr w:type="spellEnd"/>
-      <w:r>
-        <w:t xml:space="preserve"> uses a subject-verb-object structure, like English (Something did something to something).</w:t>
+        <w:t>Grammar – Langveta:</w:t>
+      </w:r>
+    </w:p>
+    <w:p>
+      <w:r>
+        <w:t>Drakanian uses a subject-verb-object structure, like English (Something did something to something).</w:t>
       </w:r>
     </w:p>
     <w:p>
@@ -594,11 +345,9 @@
             <w:tcW w:w="1430" w:type="dxa"/>
           </w:tcPr>
           <w:p>
-            <w:proofErr w:type="spellStart"/>
             <w:r>
               <w:t>M’ken</w:t>
             </w:r>
-            <w:proofErr w:type="spellEnd"/>
           </w:p>
         </w:tc>
         <w:tc>
@@ -616,11 +365,9 @@
             <w:tcW w:w="1438" w:type="dxa"/>
           </w:tcPr>
           <w:p>
-            <w:proofErr w:type="spellStart"/>
             <w:r>
               <w:t>M’entka</w:t>
             </w:r>
-            <w:proofErr w:type="spellEnd"/>
           </w:p>
         </w:tc>
         <w:tc>
@@ -638,11 +385,9 @@
             <w:tcW w:w="1549" w:type="dxa"/>
           </w:tcPr>
           <w:p>
-            <w:proofErr w:type="spellStart"/>
             <w:r>
               <w:t>M’ril</w:t>
             </w:r>
-            <w:proofErr w:type="spellEnd"/>
           </w:p>
         </w:tc>
       </w:tr>
@@ -682,11 +427,9 @@
             <w:tcW w:w="1438" w:type="dxa"/>
           </w:tcPr>
           <w:p>
-            <w:proofErr w:type="spellStart"/>
             <w:r>
               <w:t>Tauentka</w:t>
             </w:r>
-            <w:proofErr w:type="spellEnd"/>
           </w:p>
         </w:tc>
         <w:tc>
@@ -704,11 +447,9 @@
             <w:tcW w:w="1549" w:type="dxa"/>
           </w:tcPr>
           <w:p>
-            <w:proofErr w:type="spellStart"/>
             <w:r>
               <w:t>Tauril</w:t>
             </w:r>
-            <w:proofErr w:type="spellEnd"/>
           </w:p>
         </w:tc>
       </w:tr>
@@ -728,11 +469,9 @@
             <w:tcW w:w="1430" w:type="dxa"/>
           </w:tcPr>
           <w:p>
-            <w:proofErr w:type="spellStart"/>
             <w:r>
               <w:t>K’t</w:t>
             </w:r>
-            <w:proofErr w:type="spellEnd"/>
           </w:p>
         </w:tc>
         <w:tc>
@@ -750,11 +489,9 @@
             <w:tcW w:w="1438" w:type="dxa"/>
           </w:tcPr>
           <w:p>
-            <w:proofErr w:type="spellStart"/>
             <w:r>
               <w:t>K’tentka</w:t>
             </w:r>
-            <w:proofErr w:type="spellEnd"/>
           </w:p>
         </w:tc>
         <w:tc>
@@ -772,11 +509,9 @@
             <w:tcW w:w="1549" w:type="dxa"/>
           </w:tcPr>
           <w:p>
-            <w:proofErr w:type="spellStart"/>
             <w:r>
               <w:t>K’til</w:t>
             </w:r>
-            <w:proofErr w:type="spellEnd"/>
           </w:p>
         </w:tc>
       </w:tr>
@@ -796,11 +531,9 @@
             <w:tcW w:w="1430" w:type="dxa"/>
           </w:tcPr>
           <w:p>
-            <w:proofErr w:type="spellStart"/>
             <w:r>
               <w:t>Í’t</w:t>
             </w:r>
-            <w:proofErr w:type="spellEnd"/>
           </w:p>
         </w:tc>
         <w:tc>
@@ -818,11 +551,9 @@
             <w:tcW w:w="1438" w:type="dxa"/>
           </w:tcPr>
           <w:p>
-            <w:proofErr w:type="spellStart"/>
             <w:r>
               <w:t>Í’tentka</w:t>
             </w:r>
-            <w:proofErr w:type="spellEnd"/>
           </w:p>
         </w:tc>
         <w:tc>
@@ -840,11 +571,9 @@
             <w:tcW w:w="1549" w:type="dxa"/>
           </w:tcPr>
           <w:p>
-            <w:proofErr w:type="spellStart"/>
             <w:r>
               <w:t>Í’til</w:t>
             </w:r>
-            <w:proofErr w:type="spellEnd"/>
           </w:p>
         </w:tc>
       </w:tr>
@@ -864,11 +593,9 @@
             <w:tcW w:w="1430" w:type="dxa"/>
           </w:tcPr>
           <w:p>
-            <w:proofErr w:type="spellStart"/>
             <w:r>
               <w:t>Tz’r</w:t>
             </w:r>
-            <w:proofErr w:type="spellEnd"/>
           </w:p>
         </w:tc>
         <w:tc>
@@ -886,11 +613,9 @@
             <w:tcW w:w="1438" w:type="dxa"/>
           </w:tcPr>
           <w:p>
-            <w:proofErr w:type="spellStart"/>
             <w:r>
               <w:t>Tz’rentka</w:t>
             </w:r>
-            <w:proofErr w:type="spellEnd"/>
           </w:p>
         </w:tc>
         <w:tc>
@@ -908,11 +633,9 @@
             <w:tcW w:w="1549" w:type="dxa"/>
           </w:tcPr>
           <w:p>
-            <w:proofErr w:type="spellStart"/>
             <w:r>
               <w:t>Tz’ril</w:t>
             </w:r>
-            <w:proofErr w:type="spellEnd"/>
           </w:p>
         </w:tc>
       </w:tr>
@@ -932,11 +655,9 @@
             <w:tcW w:w="1430" w:type="dxa"/>
           </w:tcPr>
           <w:p>
-            <w:proofErr w:type="spellStart"/>
             <w:r>
               <w:t>T’k</w:t>
             </w:r>
-            <w:proofErr w:type="spellEnd"/>
           </w:p>
         </w:tc>
         <w:tc>
@@ -954,11 +675,9 @@
             <w:tcW w:w="1438" w:type="dxa"/>
           </w:tcPr>
           <w:p>
-            <w:proofErr w:type="spellStart"/>
             <w:r>
               <w:t>T’kentka</w:t>
             </w:r>
-            <w:proofErr w:type="spellEnd"/>
           </w:p>
         </w:tc>
         <w:tc>
@@ -966,11 +685,9 @@
             <w:tcW w:w="1751" w:type="dxa"/>
           </w:tcPr>
           <w:p>
-            <w:proofErr w:type="spellStart"/>
             <w:r>
               <w:t>Thereselves</w:t>
             </w:r>
-            <w:proofErr w:type="spellEnd"/>
           </w:p>
         </w:tc>
         <w:tc>
@@ -978,11 +695,9 @@
             <w:tcW w:w="1549" w:type="dxa"/>
           </w:tcPr>
           <w:p>
-            <w:proofErr w:type="spellStart"/>
             <w:r>
               <w:t>T’kil</w:t>
             </w:r>
-            <w:proofErr w:type="spellEnd"/>
           </w:p>
         </w:tc>
       </w:tr>
@@ -1002,11 +717,9 @@
             <w:tcW w:w="1430" w:type="dxa"/>
           </w:tcPr>
           <w:p>
-            <w:proofErr w:type="spellStart"/>
             <w:r>
               <w:t>Nal</w:t>
             </w:r>
-            <w:proofErr w:type="spellEnd"/>
           </w:p>
         </w:tc>
         <w:tc>
@@ -1024,11 +737,9 @@
             <w:tcW w:w="1438" w:type="dxa"/>
           </w:tcPr>
           <w:p>
-            <w:proofErr w:type="spellStart"/>
             <w:r>
               <w:t>Nalentka</w:t>
             </w:r>
-            <w:proofErr w:type="spellEnd"/>
           </w:p>
         </w:tc>
         <w:tc>
@@ -1046,11 +757,9 @@
             <w:tcW w:w="1549" w:type="dxa"/>
           </w:tcPr>
           <w:p>
-            <w:proofErr w:type="spellStart"/>
             <w:r>
               <w:t>Nalil</w:t>
             </w:r>
-            <w:proofErr w:type="spellEnd"/>
           </w:p>
         </w:tc>
       </w:tr>
@@ -1066,79 +775,13 @@
     </w:p>
     <w:p>
       <w:r>
-        <w:t>Plurals: add –ae suffix for words ending in consonants or –</w:t>
-      </w:r>
-      <w:proofErr w:type="spellStart"/>
-      <w:proofErr w:type="gramStart"/>
-      <w:r>
-        <w:t>rae</w:t>
-      </w:r>
-      <w:proofErr w:type="spellEnd"/>
-      <w:proofErr w:type="gramEnd"/>
-      <w:r>
-        <w:t xml:space="preserve"> suffix for words ending in vowels.</w:t>
+        <w:t>Plurals: add –ae suffix for words ending in consonants or –rae suffix for words ending in vowels.</w:t>
       </w:r>
     </w:p>
     <w:p>
       <w:r>
         <w:lastRenderedPageBreak/>
-        <w:t xml:space="preserve">Articles: The definite article, the, is ‘Lo’ in </w:t>
-      </w:r>
-      <w:proofErr w:type="spellStart"/>
-      <w:r>
-        <w:t>Drakanian</w:t>
-      </w:r>
-      <w:proofErr w:type="spellEnd"/>
-      <w:r>
-        <w:t xml:space="preserve">. There is no indefinite article, a, in </w:t>
-      </w:r>
-      <w:proofErr w:type="spellStart"/>
-      <w:r>
-        <w:t>Drakanian</w:t>
-      </w:r>
-      <w:proofErr w:type="spellEnd"/>
-      <w:r>
-        <w:t xml:space="preserve">, so a phrase like ‘He is a great </w:t>
-      </w:r>
-      <w:proofErr w:type="spellStart"/>
-      <w:r>
-        <w:t>Drakan</w:t>
-      </w:r>
-      <w:proofErr w:type="spellEnd"/>
-      <w:r>
-        <w:t>’, would translate to ‘</w:t>
-      </w:r>
-      <w:proofErr w:type="spellStart"/>
-      <w:r>
-        <w:t>K’tehrta</w:t>
-      </w:r>
-      <w:proofErr w:type="spellEnd"/>
-      <w:r>
-        <w:t xml:space="preserve"> </w:t>
-      </w:r>
-      <w:proofErr w:type="spellStart"/>
-      <w:r>
-        <w:t>gaína</w:t>
-      </w:r>
-      <w:proofErr w:type="spellEnd"/>
-      <w:r>
-        <w:t xml:space="preserve"> </w:t>
-      </w:r>
-      <w:proofErr w:type="spellStart"/>
-      <w:r>
-        <w:t>Drakan</w:t>
-      </w:r>
-      <w:proofErr w:type="spellEnd"/>
-      <w:r>
-        <w:t xml:space="preserve">’ (He is great </w:t>
-      </w:r>
-      <w:proofErr w:type="spellStart"/>
-      <w:r>
-        <w:t>Drakan</w:t>
-      </w:r>
-      <w:proofErr w:type="spellEnd"/>
-      <w:r>
-        <w:t>).</w:t>
+        <w:t>Articles: The definite article, the, is ‘Lo’ in Drakanian. There is no indefinite article, a, in Drakanian, so a phrase like ‘He is a great Drakan’, would translate to ‘K’tehrta gaína Drakan’ (He is great Drakan).</w:t>
       </w:r>
     </w:p>
     <w:p>
@@ -1152,63 +795,7 @@
     </w:p>
     <w:p>
       <w:r>
-        <w:t>Possession is shown by the –</w:t>
-      </w:r>
-      <w:proofErr w:type="spellStart"/>
-      <w:r>
-        <w:t>entka</w:t>
-      </w:r>
-      <w:proofErr w:type="spellEnd"/>
-      <w:r>
-        <w:t xml:space="preserve"> suffix on the subject. For example ‘My sword’ would be ‘</w:t>
-      </w:r>
-      <w:proofErr w:type="spellStart"/>
-      <w:r>
-        <w:t>M’entka</w:t>
-      </w:r>
-      <w:proofErr w:type="spellEnd"/>
-      <w:r>
-        <w:t xml:space="preserve"> </w:t>
-      </w:r>
-      <w:proofErr w:type="spellStart"/>
-      <w:r>
-        <w:t>svípen</w:t>
-      </w:r>
-      <w:proofErr w:type="spellEnd"/>
-      <w:r>
-        <w:t>’. Plural possession is shown by adding the –</w:t>
-      </w:r>
-      <w:proofErr w:type="spellStart"/>
-      <w:r>
-        <w:t>nka</w:t>
-      </w:r>
-      <w:proofErr w:type="spellEnd"/>
-      <w:r>
-        <w:t xml:space="preserve"> suffix. E.g. ‘The </w:t>
-      </w:r>
-      <w:proofErr w:type="spellStart"/>
-      <w:r>
-        <w:t>Drakans</w:t>
-      </w:r>
-      <w:proofErr w:type="spellEnd"/>
-      <w:r>
-        <w:t xml:space="preserve">’ land’ is ‘Lo </w:t>
-      </w:r>
-      <w:proofErr w:type="spellStart"/>
-      <w:r>
-        <w:t>Drakanaenka</w:t>
-      </w:r>
-      <w:proofErr w:type="spellEnd"/>
-      <w:r>
-        <w:t xml:space="preserve"> </w:t>
-      </w:r>
-      <w:proofErr w:type="spellStart"/>
-      <w:r>
-        <w:t>tíh</w:t>
-      </w:r>
-      <w:proofErr w:type="spellEnd"/>
-      <w:r>
-        <w:t>’.</w:t>
+        <w:t>Possession is shown by the –entka suffix on the subject. For example ‘My sword’ would be ‘M’entka svípen’. Plural possession is shown by adding the –nka suffix. E.g. ‘The Drakans’ land’ is ‘Lo Drakanaenka tíh’.</w:t>
       </w:r>
     </w:p>
     <w:p>
@@ -1222,32 +809,11 @@
     </w:p>
     <w:p>
       <w:r>
-        <w:t xml:space="preserve">Words in </w:t>
-      </w:r>
-      <w:proofErr w:type="spellStart"/>
-      <w:r>
-        <w:t>drakanian</w:t>
-      </w:r>
-      <w:proofErr w:type="spellEnd"/>
-      <w:r>
-        <w:t xml:space="preserve"> don’t change according to tense. Instead the word is the pref</w:t>
-      </w:r>
-      <w:r>
-        <w:t>ix ‘</w:t>
-      </w:r>
-      <w:proofErr w:type="spellStart"/>
-      <w:r>
-        <w:t>Kilk</w:t>
-      </w:r>
-      <w:proofErr w:type="spellEnd"/>
-      <w:r>
-        <w:t>’-’ for past and ‘</w:t>
-      </w:r>
-      <w:proofErr w:type="spellStart"/>
-      <w:r>
-        <w:t>Ralshí</w:t>
-      </w:r>
-      <w:proofErr w:type="spellEnd"/>
+        <w:t>Words in drakanian don’t change according to tense. Instead the word is the pref</w:t>
+      </w:r>
+      <w:r>
+        <w:t>ix ‘Kilk’-’ for past and ‘Ralshí</w:t>
+      </w:r>
       <w:r>
         <w:t>-’ for future.</w:t>
       </w:r>
@@ -1263,37 +829,13 @@
     </w:p>
     <w:p>
       <w:r>
-        <w:t xml:space="preserve">There is only one word for Is/Am/Are. That is </w:t>
-      </w:r>
-      <w:proofErr w:type="spellStart"/>
-      <w:r>
-        <w:t>ehrta</w:t>
-      </w:r>
-      <w:proofErr w:type="spellEnd"/>
-      <w:r>
-        <w:t>. It follows the tense rule, so ‘Were/was’ is ‘</w:t>
-      </w:r>
-      <w:proofErr w:type="spellStart"/>
-      <w:r>
-        <w:t>Kilk</w:t>
-      </w:r>
-      <w:r>
-        <w:t>’ehrta</w:t>
-      </w:r>
-      <w:proofErr w:type="spellEnd"/>
-      <w:r>
-        <w:t>’ and ‘will be’ is ‘</w:t>
-      </w:r>
-      <w:proofErr w:type="spellStart"/>
-      <w:r>
-        <w:t>Ralshí</w:t>
-      </w:r>
-      <w:r>
-        <w:t>ehrta</w:t>
-      </w:r>
-      <w:proofErr w:type="spellEnd"/>
-      <w:r>
-        <w:t>’.</w:t>
+        <w:t>There is only one word for Is/Am/Are. That is ehrta. It follows the tense rule, so ‘Were/was’ is ‘Kilk</w:t>
+      </w:r>
+      <w:r>
+        <w:t>’ehrta’ and ‘will be’ is ‘Ralshí</w:t>
+      </w:r>
+      <w:r>
+        <w:t>ehrta’.</w:t>
       </w:r>
     </w:p>
     <w:p>
@@ -1354,31 +896,7 @@
     </w:p>
     <w:p>
       <w:r>
-        <w:t>Foreign words have the suffix ‘-</w:t>
-      </w:r>
-      <w:proofErr w:type="spellStart"/>
-      <w:r>
-        <w:t>kezen</w:t>
-      </w:r>
-      <w:proofErr w:type="spellEnd"/>
-      <w:r>
-        <w:t>’ add. Foreign phrases start with ‘</w:t>
-      </w:r>
-      <w:proofErr w:type="spellStart"/>
-      <w:r>
-        <w:t>Kothta</w:t>
-      </w:r>
-      <w:proofErr w:type="spellEnd"/>
-      <w:r>
-        <w:t>’ and end in ‘</w:t>
-      </w:r>
-      <w:proofErr w:type="spellStart"/>
-      <w:r>
-        <w:t>kezen</w:t>
-      </w:r>
-      <w:proofErr w:type="spellEnd"/>
-      <w:r>
-        <w:t>’.</w:t>
+        <w:t>Foreign words have the suffix ‘-kezen’ add. Foreign phrases start with ‘Kothta’ and end in ‘kezen’.</w:t>
       </w:r>
     </w:p>
     <w:p/>
@@ -1393,219 +911,82 @@
     </w:p>
     <w:p>
       <w:r>
-        <w:t xml:space="preserve">Hello: </w:t>
-      </w:r>
-      <w:proofErr w:type="spellStart"/>
-      <w:r>
-        <w:t>Haílo</w:t>
-      </w:r>
-      <w:proofErr w:type="spellEnd"/>
-    </w:p>
-    <w:p>
-      <w:r>
-        <w:t xml:space="preserve">Good Day (Very formal): </w:t>
-      </w:r>
-      <w:proofErr w:type="spellStart"/>
-      <w:r>
-        <w:t>Masakna</w:t>
-      </w:r>
-      <w:proofErr w:type="spellEnd"/>
-      <w:r>
-        <w:t xml:space="preserve"> </w:t>
-      </w:r>
-      <w:proofErr w:type="spellStart"/>
-      <w:r>
-        <w:t>Díern</w:t>
-      </w:r>
-      <w:proofErr w:type="spellEnd"/>
-    </w:p>
-    <w:p>
-      <w:r>
-        <w:t xml:space="preserve">Good Morning: Huda </w:t>
-      </w:r>
-      <w:proofErr w:type="spellStart"/>
-      <w:r>
-        <w:t>Malr</w:t>
+        <w:t>Hello: Haílo</w:t>
+      </w:r>
+    </w:p>
+    <w:p>
+      <w:r>
+        <w:t>Good Day (Very formal): Masakna Díern</w:t>
+      </w:r>
+    </w:p>
+    <w:p>
+      <w:r>
+        <w:t>Good Morning: Huda Malr</w:t>
       </w:r>
       <w:r>
         <w:t>a</w:t>
       </w:r>
-      <w:bookmarkStart w:id="0" w:name="_GoBack"/>
-      <w:bookmarkEnd w:id="0"/>
       <w:r>
         <w:t>va</w:t>
       </w:r>
-      <w:proofErr w:type="spellEnd"/>
-    </w:p>
-    <w:p>
-      <w:r>
-        <w:t xml:space="preserve">Good Afternoon: Huda </w:t>
-      </w:r>
-      <w:proofErr w:type="spellStart"/>
-      <w:r>
-        <w:t>Dohaja</w:t>
-      </w:r>
-      <w:proofErr w:type="spellEnd"/>
-    </w:p>
-    <w:p>
-      <w:r>
-        <w:t xml:space="preserve">Good Evening: Huda </w:t>
-      </w:r>
-      <w:proofErr w:type="spellStart"/>
-      <w:r>
-        <w:t>Efernen</w:t>
-      </w:r>
-      <w:proofErr w:type="spellEnd"/>
-    </w:p>
-    <w:p>
-      <w:r>
-        <w:t xml:space="preserve">Good Night: Huda </w:t>
-      </w:r>
-      <w:proofErr w:type="spellStart"/>
-      <w:r>
-        <w:t>Níksa</w:t>
-      </w:r>
-      <w:proofErr w:type="spellEnd"/>
+    </w:p>
+    <w:p>
+      <w:r>
+        <w:t>Good Afternoon: Huda Dohaja</w:t>
+      </w:r>
+    </w:p>
+    <w:p>
+      <w:r>
+        <w:t>Good Evening: Huda Efernen</w:t>
+      </w:r>
+    </w:p>
+    <w:p>
+      <w:r>
+        <w:t>Good Night: Huda Níksa</w:t>
+      </w:r>
     </w:p>
     <w:p>
       <w:r>
         <w:t xml:space="preserve">Day (daylight hours): </w:t>
       </w:r>
-      <w:proofErr w:type="spellStart"/>
       <w:r>
         <w:t>Jødah</w:t>
       </w:r>
-      <w:proofErr w:type="spellEnd"/>
-    </w:p>
-    <w:p>
-      <w:r>
-        <w:t xml:space="preserve">Today: </w:t>
-      </w:r>
-      <w:proofErr w:type="spellStart"/>
-      <w:r>
-        <w:t>Ausjødah</w:t>
-      </w:r>
-      <w:proofErr w:type="spellEnd"/>
-      <w:r>
-        <w:t>/</w:t>
-      </w:r>
-      <w:proofErr w:type="spellStart"/>
-      <w:r>
-        <w:t>Bad’rdah</w:t>
-      </w:r>
-      <w:proofErr w:type="spellEnd"/>
-      <w:r>
-        <w:t xml:space="preserve"> (either is fine)</w:t>
-      </w:r>
-    </w:p>
-    <w:p>
-      <w:r>
-        <w:t xml:space="preserve">Tomorrow: </w:t>
-      </w:r>
-      <w:proofErr w:type="spellStart"/>
-      <w:r>
-        <w:t>Ralshíjødah</w:t>
-      </w:r>
-      <w:proofErr w:type="spellEnd"/>
-      <w:r>
-        <w:t>/</w:t>
-      </w:r>
-      <w:proofErr w:type="spellStart"/>
-      <w:r>
-        <w:t>Odv’rdah</w:t>
-      </w:r>
-      <w:proofErr w:type="spellEnd"/>
-      <w:r>
-        <w:t xml:space="preserve"> (either is fine)</w:t>
-      </w:r>
-    </w:p>
-    <w:p>
-      <w:r>
-        <w:t xml:space="preserve">Yesterday: </w:t>
-      </w:r>
-      <w:proofErr w:type="spellStart"/>
-      <w:r>
-        <w:t>Kilk’jødah</w:t>
-      </w:r>
-      <w:proofErr w:type="spellEnd"/>
-      <w:r>
-        <w:t>/</w:t>
-      </w:r>
-      <w:proofErr w:type="spellStart"/>
-      <w:r>
-        <w:t>ísterdah</w:t>
-      </w:r>
-      <w:proofErr w:type="spellEnd"/>
-      <w:r>
-        <w:t xml:space="preserve"> (either is fine)</w:t>
-      </w:r>
-    </w:p>
-    <w:p>
-      <w:r>
-        <w:t xml:space="preserve">Day (Period of planet’s rotation): </w:t>
-      </w:r>
-      <w:proofErr w:type="spellStart"/>
-      <w:r>
-        <w:t>Síklal</w:t>
-      </w:r>
-      <w:proofErr w:type="spellEnd"/>
+    </w:p>
+    <w:p>
+      <w:r>
+        <w:t>Today: Ausjødah/Bad’rdah (either is fine)</w:t>
+      </w:r>
+    </w:p>
+    <w:p>
+      <w:r>
+        <w:t>Tomorrow: Ralshíjødah/Odv’rdah (either is fine)</w:t>
+      </w:r>
+    </w:p>
+    <w:p>
+      <w:r>
+        <w:t>Yesterday: Kilk’jødah/ísterdah (either is fine)</w:t>
+      </w:r>
+    </w:p>
+    <w:p>
+      <w:r>
+        <w:t>Day (Period of planet’s rotation): Síklal</w:t>
+      </w:r>
     </w:p>
     <w:p>
       <w:r>
         <w:lastRenderedPageBreak/>
-        <w:t xml:space="preserve">Tonight: </w:t>
-      </w:r>
-      <w:proofErr w:type="spellStart"/>
-      <w:r>
-        <w:t>Ausníksa</w:t>
-      </w:r>
-      <w:proofErr w:type="spellEnd"/>
-    </w:p>
-    <w:p>
-      <w:r>
-        <w:t xml:space="preserve">My name is: </w:t>
-      </w:r>
-      <w:proofErr w:type="spellStart"/>
-      <w:r>
-        <w:t>M’entka</w:t>
-      </w:r>
-      <w:proofErr w:type="spellEnd"/>
-      <w:r>
-        <w:t xml:space="preserve"> </w:t>
-      </w:r>
-      <w:proofErr w:type="spellStart"/>
-      <w:r>
-        <w:t>nomada</w:t>
-      </w:r>
-      <w:proofErr w:type="spellEnd"/>
-      <w:r>
-        <w:t xml:space="preserve"> </w:t>
-      </w:r>
-      <w:proofErr w:type="spellStart"/>
-      <w:r>
-        <w:t>ehrta</w:t>
-      </w:r>
-      <w:proofErr w:type="spellEnd"/>
-    </w:p>
-    <w:p>
-      <w:r>
-        <w:t>How are you</w:t>
-      </w:r>
-      <w:proofErr w:type="gramStart"/>
-      <w:r>
-        <w:t>?:</w:t>
-      </w:r>
-      <w:proofErr w:type="gramEnd"/>
-      <w:r>
-        <w:t xml:space="preserve"> Ga </w:t>
-      </w:r>
-      <w:proofErr w:type="spellStart"/>
-      <w:r>
-        <w:t>ehrta</w:t>
-      </w:r>
-      <w:proofErr w:type="spellEnd"/>
-      <w:r>
-        <w:t xml:space="preserve"> tau?</w:t>
+        <w:t>Tonight: Ausníksa</w:t>
+      </w:r>
+    </w:p>
+    <w:p>
+      <w:r>
+        <w:t>My name is: M’entka nomada ehrta</w:t>
+      </w:r>
+    </w:p>
+    <w:p>
+      <w:r>
+        <w:t>How are you?: Ga ehrta tau?</w:t>
       </w:r>
     </w:p>
     <w:p>
@@ -1615,61 +996,28 @@
     </w:p>
     <w:p>
       <w:r>
-        <w:t xml:space="preserve">Alright: </w:t>
-      </w:r>
-      <w:proofErr w:type="spellStart"/>
-      <w:r>
-        <w:t>Feltsar</w:t>
-      </w:r>
-      <w:proofErr w:type="spellEnd"/>
-    </w:p>
-    <w:p>
-      <w:r>
-        <w:t xml:space="preserve">Fine: </w:t>
-      </w:r>
-      <w:proofErr w:type="spellStart"/>
-      <w:r>
-        <w:t>Vrida</w:t>
-      </w:r>
-      <w:proofErr w:type="spellEnd"/>
-    </w:p>
-    <w:p>
-      <w:r>
-        <w:t xml:space="preserve">Not good: </w:t>
-      </w:r>
-      <w:proofErr w:type="spellStart"/>
-      <w:r>
-        <w:t>Genhuda</w:t>
-      </w:r>
-      <w:proofErr w:type="spellEnd"/>
-    </w:p>
-    <w:p>
-      <w:r>
-        <w:t xml:space="preserve">Bad: </w:t>
-      </w:r>
-      <w:proofErr w:type="spellStart"/>
-      <w:r>
-        <w:t>Malíe</w:t>
-      </w:r>
-      <w:proofErr w:type="spellEnd"/>
-    </w:p>
-    <w:p>
-      <w:r>
-        <w:t xml:space="preserve">See you later: </w:t>
-      </w:r>
-      <w:proofErr w:type="spellStart"/>
-      <w:r>
-        <w:t>Reg’r</w:t>
-      </w:r>
-      <w:proofErr w:type="spellEnd"/>
-      <w:r>
-        <w:t xml:space="preserve"> tau </w:t>
-      </w:r>
-      <w:proofErr w:type="spellStart"/>
-      <w:r>
-        <w:t>ralsh</w:t>
-      </w:r>
-      <w:proofErr w:type="spellEnd"/>
+        <w:t>Alright: Feltsar</w:t>
+      </w:r>
+    </w:p>
+    <w:p>
+      <w:r>
+        <w:t>Fine: Vrida</w:t>
+      </w:r>
+    </w:p>
+    <w:p>
+      <w:r>
+        <w:t>Not good: Genhuda</w:t>
+      </w:r>
+    </w:p>
+    <w:p>
+      <w:r>
+        <w:t>Bad: Malíe</w:t>
+      </w:r>
+    </w:p>
+    <w:p>
+      <w:r>
+        <w:t>See you later: Reg’r tau ralsh</w:t>
+      </w:r>
     </w:p>
     <w:p>
       <w:pPr>
@@ -1699,63 +1047,33 @@
     </w:p>
     <w:p>
       <w:r>
-        <w:t xml:space="preserve">Please: </w:t>
-      </w:r>
-      <w:proofErr w:type="spellStart"/>
-      <w:r>
-        <w:t>Pleir</w:t>
-      </w:r>
-      <w:proofErr w:type="spellEnd"/>
-    </w:p>
-    <w:p>
-      <w:r>
-        <w:t xml:space="preserve">Thank you: </w:t>
-      </w:r>
-      <w:proofErr w:type="spellStart"/>
-      <w:r>
-        <w:t>Shkentera</w:t>
-      </w:r>
-      <w:proofErr w:type="spellEnd"/>
-    </w:p>
-    <w:p>
-      <w:r>
-        <w:t xml:space="preserve">Thanks: </w:t>
-      </w:r>
-      <w:proofErr w:type="spellStart"/>
-      <w:r>
-        <w:t>Shkení</w:t>
-      </w:r>
-      <w:proofErr w:type="spellEnd"/>
-    </w:p>
-    <w:p>
-      <w:r>
-        <w:t xml:space="preserve">Yes: </w:t>
-      </w:r>
-      <w:proofErr w:type="spellStart"/>
-      <w:r>
-        <w:t>Aíer</w:t>
-      </w:r>
-      <w:proofErr w:type="spellEnd"/>
-    </w:p>
-    <w:p>
-      <w:r>
-        <w:t xml:space="preserve">No: </w:t>
-      </w:r>
-      <w:proofErr w:type="spellStart"/>
-      <w:r>
-        <w:t>Neí</w:t>
-      </w:r>
-      <w:proofErr w:type="spellEnd"/>
-    </w:p>
-    <w:p>
-      <w:r>
-        <w:t xml:space="preserve">Maybe: </w:t>
-      </w:r>
-      <w:proofErr w:type="spellStart"/>
-      <w:r>
-        <w:t>Karjep</w:t>
-      </w:r>
-      <w:proofErr w:type="spellEnd"/>
+        <w:t>Please: Pleir</w:t>
+      </w:r>
+    </w:p>
+    <w:p>
+      <w:r>
+        <w:t>Thank you: Shkentera</w:t>
+      </w:r>
+    </w:p>
+    <w:p>
+      <w:r>
+        <w:t>Thanks: Shkení</w:t>
+      </w:r>
+    </w:p>
+    <w:p>
+      <w:r>
+        <w:t>Yes: Aíer</w:t>
+      </w:r>
+    </w:p>
+    <w:p>
+      <w:r>
+        <w:t>No: Neí</w:t>
+      </w:r>
+    </w:p>
+    <w:p>
+      <w:r>
+        <w:t>Maybe: Karjep</w:t>
+      </w:r>
     </w:p>
     <w:sectPr>
       <w:pgSz w:w="11906" w:h="16838"/>
@@ -1837,29 +1155,11 @@
       <w:r>
         <w:t xml:space="preserve">North </w:t>
       </w:r>
-      <w:proofErr w:type="spellStart"/>
       <w:r>
         <w:t>Kaíotikan</w:t>
       </w:r>
-      <w:proofErr w:type="spellEnd"/>
-      <w:r>
-        <w:t xml:space="preserve"> tradition. Radon, who is from the south of </w:t>
-      </w:r>
-      <w:proofErr w:type="spellStart"/>
-      <w:r>
-        <w:t>Kaíotika</w:t>
-      </w:r>
-      <w:proofErr w:type="spellEnd"/>
-      <w:r>
-        <w:t>, always pronounces Ha as ‘</w:t>
-      </w:r>
-      <w:proofErr w:type="spellStart"/>
-      <w:r>
-        <w:t>ch</w:t>
-      </w:r>
-      <w:proofErr w:type="spellEnd"/>
-      <w:r>
-        <w:t>’.</w:t>
+      <w:r>
+        <w:t xml:space="preserve"> tradition. Radon, who is from the south of Kaíotika, always pronounces Ha as ‘ch’.</w:t>
       </w:r>
     </w:p>
   </w:footnote>
@@ -2638,7 +1938,7 @@
 </file>
 
 <file path=customXml/itemProps1.xml><?xml version="1.0" encoding="utf-8"?>
-<ds:datastoreItem xmlns:ds="http://schemas.openxmlformats.org/officeDocument/2006/customXml" ds:itemID="{11CB9ED7-20D7-4E7F-ADEC-33B05A464839}">
+<ds:datastoreItem xmlns:ds="http://schemas.openxmlformats.org/officeDocument/2006/customXml" ds:itemID="{DBC9CA79-C533-48DD-A8D3-346EA036D549}">
   <ds:schemaRefs>
     <ds:schemaRef ds:uri="http://schemas.openxmlformats.org/officeDocument/2006/bibliography"/>
   </ds:schemaRefs>

</xml_diff>

<commit_message>
Grammar is annoying -_-
</commit_message>
<xml_diff>
--- a/Language-Stuff/Drakanian Guide.docx
+++ b/Language-Stuff/Drakanian Guide.docx
@@ -46,7 +46,13 @@
         <w:t>In theory, Drakanian is being developed as a simple and easy-to-learn language. In practice, this is a bit hard to achieve as not only have I neglected to provide this guide earlier (My bad, sorry), there are also some characters that aren’t in the English alphabet.</w:t>
       </w:r>
       <w:r>
-        <w:t xml:space="preserve"> The following guide will begin with the alphabet, covering how to pronounce each letter as well as the Drakanian diphthongs, or ‘vowel pairs’ in layman’s terms. I will then talk about grammar, which is a lot simpler than English grammar.</w:t>
+        <w:t xml:space="preserve"> The following guide will begin with the alphabet, covering how to pronounce each letter as well as the Drakanian diphthongs, or ‘vowel pairs’ in layman’s terms. I will then talk about grammar, which is a </w:t>
+      </w:r>
+      <w:r>
+        <w:t>lot simpler than English grammar – well, it should be, anyway</w:t>
+      </w:r>
+      <w:r>
+        <w:t>.</w:t>
       </w:r>
     </w:p>
     <w:p>
@@ -239,8 +245,6 @@
       <w:r>
         <w:t>. This rule does not apply to i or í.</w:t>
       </w:r>
-      <w:bookmarkStart w:id="0" w:name="_GoBack"/>
-      <w:bookmarkEnd w:id="0"/>
     </w:p>
     <w:p>
       <w:r>
@@ -668,6 +672,9 @@
             <w:r>
               <w:t>Their</w:t>
             </w:r>
+            <w:r>
+              <w:t>/Theirs</w:t>
+            </w:r>
           </w:p>
         </w:tc>
         <w:tc>
@@ -896,7 +903,81 @@
     </w:p>
     <w:p>
       <w:r>
-        <w:t>Foreign words have the suffix ‘-kezen’ add. Foreign phrases start with ‘Kothta’ and end in ‘kezen’.</w:t>
+        <w:t>Foreign words have the suffix ‘-kezen’ add</w:t>
+      </w:r>
+      <w:r>
+        <w:t>ed</w:t>
+      </w:r>
+      <w:bookmarkStart w:id="0" w:name="_GoBack"/>
+      <w:bookmarkEnd w:id="0"/>
+      <w:r>
+        <w:t>. Foreign phrases start with ‘Kothta’ and end in ‘kezen’.</w:t>
+      </w:r>
+    </w:p>
+    <w:p>
+      <w:pPr>
+        <w:rPr>
+          <w:b/>
+          <w:bCs/>
+          <w:u w:val="single"/>
+        </w:rPr>
+      </w:pPr>
+      <w:r>
+        <w:rPr>
+          <w:b/>
+          <w:bCs/>
+          <w:u w:val="single"/>
+        </w:rPr>
+        <w:t>Adverbs:</w:t>
+      </w:r>
+    </w:p>
+    <w:p>
+      <w:r>
+        <w:t>Adverbs are formed by adding the ‘jet-‘ prefix. E.g. K’t kilk’drak jetshnal (He flew slowly)</w:t>
+      </w:r>
+    </w:p>
+    <w:p>
+      <w:pPr>
+        <w:rPr>
+          <w:b/>
+          <w:bCs/>
+          <w:u w:val="single"/>
+        </w:rPr>
+      </w:pPr>
+      <w:r>
+        <w:rPr>
+          <w:b/>
+          <w:bCs/>
+          <w:u w:val="single"/>
+        </w:rPr>
+        <w:t>Passive and Active verbs:</w:t>
+      </w:r>
+    </w:p>
+    <w:p>
+      <w:r>
+        <w:t>Verbs in the passive voice, i.e. be/have eaten, walked, talked etc, have the suffix ‘-it’/’-nit’ added. Verbs in the active voice, i.e. words with the –ing suffix in English, have the ‘-en’/’-nen’ suffix added.</w:t>
+      </w:r>
+    </w:p>
+    <w:p>
+      <w:pPr>
+        <w:rPr>
+          <w:b/>
+          <w:bCs/>
+          <w:u w:val="single"/>
+        </w:rPr>
+      </w:pPr>
+      <w:r>
+        <w:rPr>
+          <w:b/>
+          <w:bCs/>
+          <w:u w:val="single"/>
+        </w:rPr>
+        <w:t>Imperatives:</w:t>
+      </w:r>
+    </w:p>
+    <w:p>
+      <w:r>
+        <w:t>The Drakanae only have one word for imperatives (Commanding words). That is híjav. E.g. Tau híjav sazr aus Mustar (You must go to Mustar/you have to go to Mustar/you will go to Mustar – Based on context)</w:t>
       </w:r>
     </w:p>
     <w:p/>
@@ -932,6 +1013,7 @@
     </w:p>
     <w:p>
       <w:r>
+        <w:lastRenderedPageBreak/>
         <w:t>Good Afternoon: Huda Dohaja</w:t>
       </w:r>
     </w:p>
@@ -975,8 +1057,10 @@
     </w:p>
     <w:p>
       <w:r>
-        <w:lastRenderedPageBreak/>
-        <w:t>Tonight: Ausníksa</w:t>
+        <w:t>Tonight: Ausníks</w:t>
+      </w:r>
+      <w:r>
+        <w:t>a</w:t>
       </w:r>
     </w:p>
     <w:p>
@@ -1938,7 +2022,7 @@
 </file>
 
 <file path=customXml/itemProps1.xml><?xml version="1.0" encoding="utf-8"?>
-<ds:datastoreItem xmlns:ds="http://schemas.openxmlformats.org/officeDocument/2006/customXml" ds:itemID="{DBC9CA79-C533-48DD-A8D3-346EA036D549}">
+<ds:datastoreItem xmlns:ds="http://schemas.openxmlformats.org/officeDocument/2006/customXml" ds:itemID="{80579905-EAC1-4D4E-B01D-48F57857E044}">
   <ds:schemaRefs>
     <ds:schemaRef ds:uri="http://schemas.openxmlformats.org/officeDocument/2006/bibliography"/>
   </ds:schemaRefs>

</xml_diff>